<commit_message>
Añadiendo la salida por consola a la memoria
</commit_message>
<xml_diff>
--- a/Relacion5/Relacion5.docx
+++ b/Relacion5/Relacion5.docx
@@ -1074,7 +1074,7 @@
                   </wp:anchor>
                 </w:drawing>
               </mc:Choice>
-              <mc:Fallback xmlns="">
+              <mc:Fallback>
                 <w:pict>
                   <v:group w14:anchorId="2F27A389" id="Grupo 114" o:spid="_x0000_s1026" style="position:absolute;margin-left:0;margin-top:0;width:18pt;height:10in;z-index:251659264;mso-width-percent:29;mso-height-percent:909;mso-left-percent:45;mso-position-horizontal-relative:page;mso-position-vertical:center;mso-position-vertical-relative:page;mso-width-percent:29;mso-height-percent:909;mso-left-percent:45" coordsize="2286,91440" o:gfxdata="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">
                     <v:rect id="Rectángulo 115" o:spid="_x0000_s1027" style="position:absolute;width:2286;height:87820;visibility:visible;mso-wrap-style:square;v-text-anchor:middle" o:gfxdata="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" fillcolor="#ed7d31 [3205]" stroked="f" strokeweight="1pt"/>
@@ -1815,73 +1815,7 @@
       </w:r>
       <w:proofErr w:type="spellEnd"/>
       <w:r>
-        <w:t>”.</w:t>
-      </w:r>
-      <w:r>
-        <w:t xml:space="preserve"> </w:t>
-      </w:r>
-    </w:p>
-    <w:p>
-      <w:pPr>
-        <w:pStyle w:val="Heading2"/>
-        <w:ind w:firstLine="708"/>
-        <w:jc w:val="center"/>
-        <w:rPr>
-          <w:sz w:val="22"/>
-        </w:rPr>
-      </w:pPr>
-      <w:r>
-        <w:rPr>
-          <w:sz w:val="22"/>
-        </w:rPr>
-        <w:t>Código</w:t>
-      </w:r>
-      <w:r>
-        <w:rPr>
-          <w:sz w:val="22"/>
-        </w:rPr>
-        <w:t xml:space="preserve"> comentado</w:t>
-      </w:r>
-      <w:bookmarkStart w:id="5" w:name="_GoBack"/>
-      <w:bookmarkEnd w:id="5"/>
-      <w:r>
-        <w:rPr>
-          <w:sz w:val="22"/>
-        </w:rPr>
-        <w:t xml:space="preserve"> adjunto junto con el documento</w:t>
-      </w:r>
-    </w:p>
-    <w:p>
-      <w:pPr>
-        <w:pStyle w:val="ListParagraph"/>
-        <w:jc w:val="both"/>
-      </w:pPr>
-    </w:p>
-    <w:p>
-      <w:pPr>
-        <w:pStyle w:val="ListParagraph"/>
-        <w:numPr>
-          <w:ilvl w:val="0"/>
-          <w:numId w:val="3"/>
-        </w:numPr>
-        <w:jc w:val="both"/>
-      </w:pPr>
-      <w:r>
-        <w:t>Realice un programa de prueba para verificar el correcto funcionamiento de las principales</w:t>
-      </w:r>
-      <w:r>
-        <w:t xml:space="preserve"> </w:t>
-      </w:r>
-      <w:r>
-        <w:t xml:space="preserve">funciones (+, -, *, /, </w:t>
-      </w:r>
-      <w:proofErr w:type="spellStart"/>
-      <w:r>
-        <w:t>Conj</w:t>
-      </w:r>
-      <w:proofErr w:type="spellEnd"/>
-      <w:r>
-        <w:t>).</w:t>
+        <w:t xml:space="preserve">”. </w:t>
       </w:r>
     </w:p>
     <w:p>
@@ -1918,9 +1852,131 @@
         <w:jc w:val="both"/>
       </w:pPr>
     </w:p>
+    <w:p>
+      <w:pPr>
+        <w:pStyle w:val="ListParagraph"/>
+        <w:numPr>
+          <w:ilvl w:val="0"/>
+          <w:numId w:val="3"/>
+        </w:numPr>
+        <w:jc w:val="both"/>
+      </w:pPr>
+      <w:r>
+        <w:t xml:space="preserve">Realice un programa de prueba para verificar el correcto funcionamiento de las principales funciones (+, -, *, /, </w:t>
+      </w:r>
+      <w:proofErr w:type="spellStart"/>
+      <w:r>
+        <w:t>Conj</w:t>
+      </w:r>
+      <w:proofErr w:type="spellEnd"/>
+      <w:r>
+        <w:t>).</w:t>
+      </w:r>
+    </w:p>
+    <w:p>
+      <w:pPr>
+        <w:pStyle w:val="Heading2"/>
+        <w:ind w:firstLine="708"/>
+        <w:jc w:val="center"/>
+        <w:rPr>
+          <w:sz w:val="22"/>
+        </w:rPr>
+      </w:pPr>
+      <w:r>
+        <w:rPr>
+          <w:sz w:val="22"/>
+        </w:rPr>
+        <w:t>Código</w:t>
+      </w:r>
+      <w:r>
+        <w:rPr>
+          <w:sz w:val="22"/>
+        </w:rPr>
+        <w:t xml:space="preserve"> comentado</w:t>
+      </w:r>
+      <w:r>
+        <w:rPr>
+          <w:sz w:val="22"/>
+        </w:rPr>
+        <w:t xml:space="preserve"> adjunto junto con el documento</w:t>
+      </w:r>
+    </w:p>
+    <w:p>
+      <w:r>
+        <w:tab/>
+      </w:r>
+    </w:p>
+    <w:p>
+      <w:pPr>
+        <w:pStyle w:val="Heading2"/>
+        <w:ind w:firstLine="708"/>
+        <w:rPr>
+          <w:sz w:val="22"/>
+        </w:rPr>
+      </w:pPr>
+      <w:r>
+        <w:rPr>
+          <w:sz w:val="22"/>
+        </w:rPr>
+        <w:t>Salida:</w:t>
+      </w:r>
+    </w:p>
+    <w:p>
+      <w:pPr>
+        <w:jc w:val="center"/>
+      </w:pPr>
+      <w:r>
+        <w:rPr>
+          <w:noProof/>
+        </w:rPr>
+        <w:drawing>
+          <wp:inline distT="0" distB="0" distL="0" distR="0" wp14:anchorId="02A8FF87" wp14:editId="2DBC0E76">
+            <wp:extent cx="4486275" cy="917084"/>
+            <wp:effectExtent l="0" t="0" r="0" b="0"/>
+            <wp:docPr id="1" name="Picture 1"/>
+            <wp:cNvGraphicFramePr>
+              <a:graphicFrameLocks xmlns:a="http://schemas.openxmlformats.org/drawingml/2006/main" noChangeAspect="1"/>
+            </wp:cNvGraphicFramePr>
+            <a:graphic xmlns:a="http://schemas.openxmlformats.org/drawingml/2006/main">
+              <a:graphicData uri="http://schemas.openxmlformats.org/drawingml/2006/picture">
+                <pic:pic xmlns:pic="http://schemas.openxmlformats.org/drawingml/2006/picture">
+                  <pic:nvPicPr>
+                    <pic:cNvPr id="1" name=""/>
+                    <pic:cNvPicPr/>
+                  </pic:nvPicPr>
+                  <pic:blipFill>
+                    <a:blip r:embed="rId9"/>
+                    <a:stretch>
+                      <a:fillRect/>
+                    </a:stretch>
+                  </pic:blipFill>
+                  <pic:spPr>
+                    <a:xfrm>
+                      <a:off x="0" y="0"/>
+                      <a:ext cx="4507631" cy="921450"/>
+                    </a:xfrm>
+                    <a:prstGeom prst="rect">
+                      <a:avLst/>
+                    </a:prstGeom>
+                  </pic:spPr>
+                </pic:pic>
+              </a:graphicData>
+            </a:graphic>
+          </wp:inline>
+        </w:drawing>
+      </w:r>
+      <w:bookmarkStart w:id="5" w:name="_GoBack"/>
+      <w:bookmarkEnd w:id="5"/>
+    </w:p>
+    <w:p>
+      <w:pPr>
+        <w:pStyle w:val="ListParagraph"/>
+        <w:jc w:val="both"/>
+      </w:pPr>
+    </w:p>
     <w:sectPr>
-      <w:headerReference w:type="default" r:id="rId9"/>
-      <w:footerReference w:type="default" r:id="rId10"/>
+      <w:headerReference w:type="default" r:id="rId10"/>
+      <w:footerReference w:type="default" r:id="rId11"/>
       <w:pgSz w:w="11906" w:h="16838"/>
       <w:pgMar w:top="1417" w:right="1701" w:bottom="1417" w:left="1701" w:header="708" w:footer="708" w:gutter="0"/>
       <w:pgNumType w:start="0"/>
@@ -3975,19 +4031,19 @@
 
 <file path=word/glossary/fontTable.xml><?xml version="1.0" encoding="utf-8"?>
 <w:fonts xmlns:mc="http://schemas.openxmlformats.org/markup-compatibility/2006" xmlns:r="http://schemas.openxmlformats.org/officeDocument/2006/relationships" xmlns:w="http://schemas.openxmlformats.org/wordprocessingml/2006/main" xmlns:w14="http://schemas.microsoft.com/office/word/2010/wordml" xmlns:w15="http://schemas.microsoft.com/office/word/2012/wordml" xmlns:w16cid="http://schemas.microsoft.com/office/word/2016/wordml/cid" xmlns:w16se="http://schemas.microsoft.com/office/word/2015/wordml/symex" mc:Ignorable="w14 w15 w16se w16cid">
+  <w:font w:name="Symbol">
+    <w:panose1 w:val="05050102010706020507"/>
+    <w:charset w:val="02"/>
+    <w:family w:val="roman"/>
+    <w:pitch w:val="variable"/>
+    <w:sig w:usb0="00000000" w:usb1="10000000" w:usb2="00000000" w:usb3="00000000" w:csb0="80000000" w:csb1="00000000"/>
+  </w:font>
   <w:font w:name="Times New Roman">
     <w:panose1 w:val="02020603050405020304"/>
     <w:charset w:val="00"/>
     <w:family w:val="roman"/>
     <w:pitch w:val="variable"/>
     <w:sig w:usb0="E0002EFF" w:usb1="C000785B" w:usb2="00000009" w:usb3="00000000" w:csb0="000001FF" w:csb1="00000000"/>
-  </w:font>
-  <w:font w:name="Symbol">
-    <w:panose1 w:val="05050102010706020507"/>
-    <w:charset w:val="02"/>
-    <w:family w:val="roman"/>
-    <w:pitch w:val="variable"/>
-    <w:sig w:usb0="00000000" w:usb1="10000000" w:usb2="00000000" w:usb3="00000000" w:csb0="80000000" w:csb1="00000000"/>
   </w:font>
   <w:font w:name="Courier New">
     <w:panose1 w:val="02070309020205020404"/>
@@ -4050,8 +4106,10 @@
     <w:rsid w:val="006C7713"/>
     <w:rsid w:val="006E7477"/>
     <w:rsid w:val="008A52BE"/>
+    <w:rsid w:val="00A90963"/>
     <w:rsid w:val="00B84330"/>
     <w:rsid w:val="00C45D0F"/>
+    <w:rsid w:val="00E32B52"/>
   </w:rsids>
   <m:mathPr>
     <m:mathFont m:val="Cambria Math"/>
@@ -4806,7 +4864,7 @@
 </file>
 
 <file path=customXml/itemProps2.xml><?xml version="1.0" encoding="utf-8"?>
-<ds:datastoreItem xmlns:ds="http://schemas.openxmlformats.org/officeDocument/2006/customXml" ds:itemID="{B852EFA3-5FDC-499F-B2A1-C472F05FF65C}">
+<ds:datastoreItem xmlns:ds="http://schemas.openxmlformats.org/officeDocument/2006/customXml" ds:itemID="{9D444A53-2C74-4415-8C37-D3BC61B719D3}">
   <ds:schemaRefs>
     <ds:schemaRef ds:uri="http://schemas.openxmlformats.org/officeDocument/2006/bibliography"/>
   </ds:schemaRefs>

</xml_diff>